<commit_message>
FIX Validacion REPO v1.0 - Ajustes generales
</commit_message>
<xml_diff>
--- a/fuentes/CF5_124100_DU.docx
+++ b/fuentes/CF5_124100_DU.docx
@@ -272,8 +272,16 @@
                             <w:pPr>
                               <w:pStyle w:val="TituloPortada"/>
                               <w:ind w:firstLine="0"/>
+                              <w:rPr>
+                                <w:sz w:val="56"/>
+                                <w:szCs w:val="56"/>
+                              </w:rPr>
                             </w:pPr>
                             <w:r>
+                              <w:rPr>
+                                <w:sz w:val="56"/>
+                                <w:szCs w:val="56"/>
+                              </w:rPr>
                               <w:t>Estrategia creativa</w:t>
                             </w:r>
                           </w:p>
@@ -307,8 +315,16 @@
                       <w:pPr>
                         <w:pStyle w:val="TituloPortada"/>
                         <w:ind w:firstLine="0"/>
+                        <w:rPr>
+                          <w:sz w:val="56"/>
+                          <w:szCs w:val="56"/>
+                        </w:rPr>
                       </w:pPr>
                       <w:r>
+                        <w:rPr>
+                          <w:sz w:val="56"/>
+                          <w:szCs w:val="56"/>
+                        </w:rPr>
                         <w:t>Estrategia creativa</w:t>
                       </w:r>
                     </w:p>
@@ -1442,87 +1458,6 @@
         </w:p>
         <w:p>
           <w:pPr>
-            <w:pStyle w:val="TDC3"/>
-            <w:tabs>
-              <w:tab w:val="right" w:leader="dot" w:pos="9962"/>
-            </w:tabs>
-            <w:rPr>
-              <w:rFonts w:eastAsiaTheme="minorEastAsia"/>
-              <w:noProof/>
-              <w:sz w:val="24"/>
-              <w:szCs w:val="24"/>
-              <w:lang w:eastAsia="es-MX"/>
-            </w:rPr>
-          </w:pPr>
-          <w:hyperlink w:anchor="_Toc181871435" w:history="1">
-            <w:r>
-              <w:rPr>
-                <w:rStyle w:val="Hipervnculo"/>
-                <w:noProof/>
-              </w:rPr>
-              <w:t>Pirámide de los</w:t>
-            </w:r>
-            <w:r>
-              <w:rPr>
-                <w:rStyle w:val="Hipervnculo"/>
-                <w:noProof/>
-                <w:spacing w:val="20"/>
-                <w:lang w:val="en-US"/>
-              </w:rPr>
-              <w:t xml:space="preserve"> insights</w:t>
-            </w:r>
-            <w:r>
-              <w:rPr>
-                <w:noProof/>
-                <w:webHidden/>
-              </w:rPr>
-              <w:tab/>
-            </w:r>
-            <w:r>
-              <w:rPr>
-                <w:noProof/>
-                <w:webHidden/>
-              </w:rPr>
-              <w:fldChar w:fldCharType="begin"/>
-            </w:r>
-            <w:r>
-              <w:rPr>
-                <w:noProof/>
-                <w:webHidden/>
-              </w:rPr>
-              <w:instrText xml:space="preserve"> PAGEREF _Toc181871435 \h </w:instrText>
-            </w:r>
-            <w:r>
-              <w:rPr>
-                <w:noProof/>
-                <w:webHidden/>
-              </w:rPr>
-            </w:r>
-            <w:r>
-              <w:rPr>
-                <w:noProof/>
-                <w:webHidden/>
-              </w:rPr>
-              <w:fldChar w:fldCharType="separate"/>
-            </w:r>
-            <w:r>
-              <w:rPr>
-                <w:noProof/>
-                <w:webHidden/>
-              </w:rPr>
-              <w:t>48</w:t>
-            </w:r>
-            <w:r>
-              <w:rPr>
-                <w:noProof/>
-                <w:webHidden/>
-              </w:rPr>
-              <w:fldChar w:fldCharType="end"/>
-            </w:r>
-          </w:hyperlink>
-        </w:p>
-        <w:p>
-          <w:pPr>
             <w:pStyle w:val="TDC1"/>
             <w:tabs>
               <w:tab w:val="right" w:leader="dot" w:pos="9962"/>
@@ -1854,9 +1789,17 @@
           <w:ilvl w:val="0"/>
           <w:numId w:val="0"/>
         </w:numPr>
+        <w:rPr>
+          <w:sz w:val="28"/>
+          <w:szCs w:val="28"/>
+        </w:rPr>
       </w:pPr>
       <w:bookmarkStart w:id="0" w:name="_Toc181871425"/>
       <w:r>
+        <w:rPr>
+          <w:sz w:val="28"/>
+          <w:szCs w:val="28"/>
+        </w:rPr>
         <w:lastRenderedPageBreak/>
         <w:t>Introducción</w:t>
       </w:r>
@@ -1966,7 +1909,21 @@
             <w:rStyle w:val="Hipervnculo"/>
             <w:b/>
           </w:rPr>
-          <w:t>Enlace de reproducción del video</w:t>
+          <w:t>Enlace de reprodu</w:t>
+        </w:r>
+        <w:r>
+          <w:rPr>
+            <w:rStyle w:val="Hipervnculo"/>
+            <w:b/>
+          </w:rPr>
+          <w:t>c</w:t>
+        </w:r>
+        <w:r>
+          <w:rPr>
+            <w:rStyle w:val="Hipervnculo"/>
+            <w:b/>
+          </w:rPr>
+          <w:t>ción del video</w:t>
         </w:r>
       </w:hyperlink>
     </w:p>
@@ -2228,9 +2185,17 @@
     <w:p>
       <w:pPr>
         <w:pStyle w:val="Ttulo1"/>
+        <w:rPr>
+          <w:sz w:val="28"/>
+          <w:szCs w:val="28"/>
+        </w:rPr>
       </w:pPr>
       <w:bookmarkStart w:id="2" w:name="_Toc181871426"/>
       <w:r>
+        <w:rPr>
+          <w:sz w:val="28"/>
+          <w:szCs w:val="28"/>
+        </w:rPr>
         <w:lastRenderedPageBreak/>
         <w:t>Creatividad</w:t>
       </w:r>
@@ -2434,6 +2399,10 @@
     <w:p>
       <w:pPr>
         <w:pStyle w:val="Ttulo1"/>
+        <w:rPr>
+          <w:sz w:val="28"/>
+          <w:szCs w:val="28"/>
+        </w:rPr>
       </w:pPr>
       <w:r>
         <w:lastRenderedPageBreak/>
@@ -2441,11 +2410,19 @@
       </w:r>
       <w:bookmarkStart w:id="3" w:name="_Toc181871427"/>
       <w:r>
+        <w:rPr>
+          <w:sz w:val="28"/>
+          <w:szCs w:val="28"/>
+        </w:rPr>
         <w:lastRenderedPageBreak/>
         <w:t>Definiciones de creatividad</w:t>
       </w:r>
       <w:bookmarkEnd w:id="3"/>
       <w:r>
+        <w:rPr>
+          <w:sz w:val="28"/>
+          <w:szCs w:val="28"/>
+        </w:rPr>
         <w:t xml:space="preserve"> </w:t>
       </w:r>
     </w:p>
@@ -2459,7 +2436,19 @@
         <w:rPr>
           <w:lang w:val="es-419" w:eastAsia="es-CO"/>
         </w:rPr>
-        <w:t xml:space="preserve">El sustantivo creatividad, procede etimológicamente de la palabra creare, evoluciona hacia criar y llega a la actualidad derivada del verbo crear. La primera utilización escrita del término en inglés data de 1875 cuando Ward califica sin definir la aptitud de Shakespeare con la acepción «creatividad poética». La primera definición del concepto aparece en el año 1961, en el </w:t>
+        <w:t>El sustantivo creatividad, procede etimológicamente de la palabra creare, evoluciona hacia criar y llega a la actualidad derivada del verbo crear. La primera utilización escrita del término en inglés data de 1875</w:t>
+      </w:r>
+      <w:r>
+        <w:rPr>
+          <w:lang w:val="es-419" w:eastAsia="es-CO"/>
+        </w:rPr>
+        <w:t>,</w:t>
+      </w:r>
+      <w:r>
+        <w:rPr>
+          <w:lang w:val="es-419" w:eastAsia="es-CO"/>
+        </w:rPr>
+        <w:t xml:space="preserve"> cuando Ward califica sin definir la aptitud de Shakespeare con la acepción «creatividad poética». La primera definición del concepto aparece en el año 1961, en el </w:t>
       </w:r>
       <w:r>
         <w:rPr>
@@ -2771,17 +2760,22 @@
     <w:p>
       <w:pPr>
         <w:pStyle w:val="Ttulo1"/>
+        <w:rPr>
+          <w:sz w:val="28"/>
+          <w:szCs w:val="28"/>
+        </w:rPr>
       </w:pPr>
       <w:r>
         <w:br w:type="column"/>
       </w:r>
       <w:bookmarkStart w:id="4" w:name="_Toc181871428"/>
       <w:r>
+        <w:rPr>
+          <w:sz w:val="28"/>
+          <w:szCs w:val="28"/>
+        </w:rPr>
         <w:lastRenderedPageBreak/>
-        <w:t>El</w:t>
-      </w:r>
-      <w:r>
-        <w:t xml:space="preserve"> proceso creativo</w:t>
+        <w:t>El proceso creativo</w:t>
       </w:r>
       <w:bookmarkEnd w:id="4"/>
     </w:p>
@@ -3031,9 +3025,17 @@
     <w:p>
       <w:pPr>
         <w:pStyle w:val="Ttulo2"/>
+        <w:rPr>
+          <w:sz w:val="28"/>
+          <w:szCs w:val="28"/>
+        </w:rPr>
       </w:pPr>
       <w:bookmarkStart w:id="5" w:name="_Toc181871429"/>
       <w:r>
+        <w:rPr>
+          <w:sz w:val="28"/>
+          <w:szCs w:val="28"/>
+        </w:rPr>
         <w:t>Técnicas creativas</w:t>
       </w:r>
       <w:bookmarkEnd w:id="5"/>
@@ -4137,6 +4139,7 @@
           <w:p>
             <w:pPr>
               <w:ind w:firstLine="0"/>
+              <w:jc w:val="center"/>
               <w:rPr>
                 <w:lang w:val="es-419" w:eastAsia="es-CO"/>
               </w:rPr>
@@ -4153,6 +4156,7 @@
           <w:p>
             <w:pPr>
               <w:ind w:firstLine="0"/>
+              <w:jc w:val="center"/>
               <w:rPr>
                 <w:lang w:val="es-419" w:eastAsia="es-CO"/>
               </w:rPr>
@@ -4169,6 +4173,7 @@
           <w:p>
             <w:pPr>
               <w:ind w:firstLine="0"/>
+              <w:jc w:val="center"/>
               <w:rPr>
                 <w:lang w:val="es-419" w:eastAsia="es-CO"/>
               </w:rPr>
@@ -4185,6 +4190,7 @@
           <w:p>
             <w:pPr>
               <w:ind w:firstLine="0"/>
+              <w:jc w:val="center"/>
               <w:rPr>
                 <w:lang w:val="es-419" w:eastAsia="es-CO"/>
               </w:rPr>
@@ -4207,6 +4213,7 @@
           <w:p>
             <w:pPr>
               <w:pStyle w:val="TextoTablas"/>
+              <w:jc w:val="center"/>
             </w:pPr>
             <w:r>
               <w:t>1</w:t>
@@ -4220,6 +4227,7 @@
           <w:p>
             <w:pPr>
               <w:pStyle w:val="TextoTablas"/>
+              <w:jc w:val="center"/>
             </w:pPr>
             <w:r>
               <w:t>Eventos</w:t>
@@ -4233,6 +4241,7 @@
           <w:p>
             <w:pPr>
               <w:pStyle w:val="TextoTablas"/>
+              <w:jc w:val="center"/>
             </w:pPr>
             <w:r>
               <w:t>TV</w:t>
@@ -4246,6 +4255,7 @@
           <w:p>
             <w:pPr>
               <w:pStyle w:val="TextoTablas"/>
+              <w:jc w:val="center"/>
             </w:pPr>
             <w:r>
               <w:t>Salud</w:t>
@@ -4264,6 +4274,7 @@
           <w:p>
             <w:pPr>
               <w:pStyle w:val="TextoTablas"/>
+              <w:jc w:val="center"/>
             </w:pPr>
             <w:r>
               <w:t>2</w:t>
@@ -4277,6 +4288,7 @@
           <w:p>
             <w:pPr>
               <w:pStyle w:val="TextoTablas"/>
+              <w:jc w:val="center"/>
             </w:pPr>
             <w:r>
               <w:t>Publicidad</w:t>
@@ -4290,6 +4302,7 @@
           <w:p>
             <w:pPr>
               <w:pStyle w:val="TextoTablas"/>
+              <w:jc w:val="center"/>
             </w:pPr>
             <w:r>
               <w:t>Redes</w:t>
@@ -4303,6 +4316,7 @@
           <w:p>
             <w:pPr>
               <w:pStyle w:val="TextoTablas"/>
+              <w:jc w:val="center"/>
             </w:pPr>
             <w:r>
               <w:t>Delicioso</w:t>
@@ -4322,6 +4336,7 @@
           <w:p>
             <w:pPr>
               <w:pStyle w:val="TextoTablas"/>
+              <w:jc w:val="center"/>
             </w:pPr>
             <w:r>
               <w:t>3</w:t>
@@ -4335,6 +4350,7 @@
           <w:p>
             <w:pPr>
               <w:pStyle w:val="TextoTablas"/>
+              <w:jc w:val="center"/>
             </w:pPr>
             <w:r>
               <w:t>Promoción de ventas</w:t>
@@ -4348,6 +4364,7 @@
           <w:p>
             <w:pPr>
               <w:pStyle w:val="TextoTablas"/>
+              <w:jc w:val="center"/>
             </w:pPr>
             <w:r>
               <w:t>Punto de venta</w:t>
@@ -4361,6 +4378,7 @@
           <w:p>
             <w:pPr>
               <w:pStyle w:val="TextoTablas"/>
+              <w:jc w:val="center"/>
             </w:pPr>
             <w:r>
               <w:t>Que tus hijos no lo sepan</w:t>
@@ -4379,6 +4397,7 @@
           <w:p>
             <w:pPr>
               <w:pStyle w:val="TextoTablas"/>
+              <w:jc w:val="center"/>
             </w:pPr>
             <w:r>
               <w:t>4</w:t>
@@ -4392,6 +4411,7 @@
           <w:p>
             <w:pPr>
               <w:pStyle w:val="TextoTablas"/>
+              <w:jc w:val="center"/>
             </w:pPr>
             <w:r>
               <w:t>Juego</w:t>
@@ -4405,6 +4425,7 @@
           <w:p>
             <w:pPr>
               <w:pStyle w:val="TextoTablas"/>
+              <w:jc w:val="center"/>
             </w:pPr>
             <w:r>
               <w:t>Sitios frecuentes</w:t>
@@ -4418,6 +4439,7 @@
           <w:p>
             <w:pPr>
               <w:pStyle w:val="TextoTablas"/>
+              <w:jc w:val="center"/>
             </w:pPr>
             <w:r>
               <w:t>Divertido</w:t>
@@ -4437,6 +4459,7 @@
           <w:p>
             <w:pPr>
               <w:pStyle w:val="TextoTablas"/>
+              <w:jc w:val="center"/>
             </w:pPr>
             <w:r>
               <w:t>5</w:t>
@@ -4450,6 +4473,7 @@
           <w:p>
             <w:pPr>
               <w:pStyle w:val="TextoTablas"/>
+              <w:jc w:val="center"/>
             </w:pPr>
             <w:r>
               <w:t>Publirreportaje</w:t>
@@ -4463,6 +4487,7 @@
           <w:p>
             <w:pPr>
               <w:pStyle w:val="TextoTablas"/>
+              <w:jc w:val="center"/>
             </w:pPr>
             <w:r>
               <w:t>Prensa - revista</w:t>
@@ -4476,6 +4501,7 @@
           <w:p>
             <w:pPr>
               <w:pStyle w:val="TextoTablas"/>
+              <w:jc w:val="center"/>
             </w:pPr>
             <w:r>
               <w:t>Más fuerte</w:t>
@@ -4545,7 +4571,19 @@
         <w:rPr>
           <w:lang w:val="es-419" w:eastAsia="es-CO"/>
         </w:rPr>
-        <w:t>Consiste en resolver un problema mediante un rodeo: en vez de atacar de frente se compara ese problema o situación con otra cosa. Gordon, creador de la Sinéctica (método creativo basado en el uso de las analogías) insistía en que...</w:t>
+        <w:t>Consiste en resolver un problema mediante un rodeo: en vez de atacar de frente se compara ese problema o situación con otra cosa. Gordon, creador de la Sinéctica (método creativo basado en el uso de las analogías)</w:t>
+      </w:r>
+      <w:r>
+        <w:rPr>
+          <w:lang w:val="es-419" w:eastAsia="es-CO"/>
+        </w:rPr>
+        <w:t>,</w:t>
+      </w:r>
+      <w:r>
+        <w:rPr>
+          <w:lang w:val="es-419" w:eastAsia="es-CO"/>
+        </w:rPr>
+        <w:t xml:space="preserve"> insistía en que...</w:t>
       </w:r>
     </w:p>
     <w:p>
@@ -4856,7 +4894,19 @@
         <w:rPr>
           <w:lang w:val="es-419" w:eastAsia="es-CO"/>
         </w:rPr>
-        <w:t>Conectamos, cruzamos al azar diversos aspectos de varios bloques. Provoca conexiones muy estimulantes que generan ideas muy inusuales.</w:t>
+        <w:t>Conectamos</w:t>
+      </w:r>
+      <w:r>
+        <w:rPr>
+          <w:lang w:val="es-419" w:eastAsia="es-CO"/>
+        </w:rPr>
+        <w:t xml:space="preserve"> y</w:t>
+      </w:r>
+      <w:r>
+        <w:rPr>
+          <w:lang w:val="es-419" w:eastAsia="es-CO"/>
+        </w:rPr>
+        <w:t xml:space="preserve"> cruzamos al azar diversos aspectos de varios bloques. Provoca conexiones muy estimulantes que generan ideas muy inusuales.</w:t>
       </w:r>
     </w:p>
     <w:p>
@@ -5065,6 +5115,7 @@
           <w:p>
             <w:pPr>
               <w:pStyle w:val="TextoTablas"/>
+              <w:jc w:val="center"/>
             </w:pPr>
             <w:r>
               <w:t>Columpios</w:t>
@@ -5078,6 +5129,7 @@
           <w:p>
             <w:pPr>
               <w:pStyle w:val="TextoTablas"/>
+              <w:jc w:val="center"/>
             </w:pPr>
             <w:r>
               <w:t>Parques</w:t>
@@ -5091,6 +5143,7 @@
           <w:p>
             <w:pPr>
               <w:pStyle w:val="TextoTablas"/>
+              <w:jc w:val="center"/>
             </w:pPr>
             <w:r>
               <w:t>Niños</w:t>
@@ -5104,6 +5157,7 @@
           <w:p>
             <w:pPr>
               <w:pStyle w:val="TextoTablas"/>
+              <w:jc w:val="center"/>
             </w:pPr>
             <w:r>
               <w:t>Madera</w:t>
@@ -5117,6 +5171,7 @@
           <w:p>
             <w:pPr>
               <w:pStyle w:val="TextoTablas"/>
+              <w:jc w:val="center"/>
             </w:pPr>
             <w:r>
               <w:t>Papelera</w:t>
@@ -5135,6 +5190,7 @@
           <w:p>
             <w:pPr>
               <w:pStyle w:val="TextoTablas"/>
+              <w:jc w:val="center"/>
             </w:pPr>
             <w:r>
               <w:t>Toboganes</w:t>
@@ -5148,6 +5204,7 @@
           <w:p>
             <w:pPr>
               <w:pStyle w:val="TextoTablas"/>
+              <w:jc w:val="center"/>
             </w:pPr>
             <w:r>
               <w:t>Centros comerciales</w:t>
@@ -5161,6 +5218,7 @@
           <w:p>
             <w:pPr>
               <w:pStyle w:val="TextoTablas"/>
+              <w:jc w:val="center"/>
             </w:pPr>
             <w:r>
               <w:t>Niñas</w:t>
@@ -5174,6 +5232,7 @@
           <w:p>
             <w:pPr>
               <w:pStyle w:val="TextoTablas"/>
+              <w:jc w:val="center"/>
             </w:pPr>
             <w:r>
               <w:t>Hierro</w:t>
@@ -5187,6 +5246,7 @@
           <w:p>
             <w:pPr>
               <w:pStyle w:val="TextoTablas"/>
+              <w:jc w:val="center"/>
             </w:pPr>
             <w:r>
               <w:t>Bancos y mesas</w:t>
@@ -5206,6 +5266,7 @@
           <w:p>
             <w:pPr>
               <w:pStyle w:val="TextoTablas"/>
+              <w:jc w:val="center"/>
             </w:pPr>
             <w:r>
               <w:t>Redes</w:t>
@@ -5219,6 +5280,7 @@
           <w:p>
             <w:pPr>
               <w:pStyle w:val="TextoTablas"/>
+              <w:jc w:val="center"/>
             </w:pPr>
             <w:r>
               <w:t>Centros comerciales</w:t>
@@ -5232,6 +5294,7 @@
           <w:p>
             <w:pPr>
               <w:pStyle w:val="TextoTablas"/>
+              <w:jc w:val="center"/>
             </w:pPr>
             <w:r>
               <w:t>Madres y padres</w:t>
@@ -5245,6 +5308,7 @@
           <w:p>
             <w:pPr>
               <w:pStyle w:val="TextoTablas"/>
+              <w:jc w:val="center"/>
             </w:pPr>
             <w:r>
               <w:t>Cuerda</w:t>
@@ -5258,6 +5322,7 @@
           <w:p>
             <w:pPr>
               <w:pStyle w:val="TextoTablas"/>
+              <w:jc w:val="center"/>
             </w:pPr>
             <w:r>
               <w:t>Vallas</w:t>
@@ -5276,6 +5341,7 @@
           <w:p>
             <w:pPr>
               <w:pStyle w:val="TextoTablas"/>
+              <w:jc w:val="center"/>
             </w:pPr>
             <w:r>
               <w:lastRenderedPageBreak/>
@@ -5290,6 +5356,7 @@
           <w:p>
             <w:pPr>
               <w:pStyle w:val="TextoTablas"/>
+              <w:jc w:val="center"/>
             </w:pPr>
             <w:r>
               <w:t>Azoteas</w:t>
@@ -5303,6 +5370,7 @@
           <w:p>
             <w:pPr>
               <w:pStyle w:val="TextoTablas"/>
+              <w:jc w:val="center"/>
             </w:pPr>
             <w:r>
               <w:t>Ancianos</w:t>
@@ -5316,6 +5384,7 @@
           <w:p>
             <w:pPr>
               <w:pStyle w:val="TextoTablas"/>
+              <w:jc w:val="center"/>
             </w:pPr>
             <w:r>
               <w:t>Plástico</w:t>
@@ -5329,6 +5398,7 @@
           <w:p>
             <w:pPr>
               <w:pStyle w:val="TextoTablas"/>
+              <w:jc w:val="center"/>
             </w:pPr>
             <w:r>
               <w:t>Techados</w:t>
@@ -5348,6 +5418,7 @@
           <w:p>
             <w:pPr>
               <w:pStyle w:val="TextoTablas"/>
+              <w:jc w:val="center"/>
             </w:pPr>
             <w:r>
               <w:t>Balancines</w:t>
@@ -5361,6 +5432,7 @@
           <w:p>
             <w:pPr>
               <w:pStyle w:val="TextoTablas"/>
+              <w:jc w:val="center"/>
             </w:pPr>
             <w:r>
               <w:t>Fuera de la ciudad</w:t>
@@ -5374,6 +5446,7 @@
           <w:p>
             <w:pPr>
               <w:pStyle w:val="TextoTablas"/>
+              <w:jc w:val="center"/>
             </w:pPr>
             <w:r>
               <w:t>Delincuentes</w:t>
@@ -5387,6 +5460,7 @@
           <w:p>
             <w:pPr>
               <w:pStyle w:val="TextoTablas"/>
+              <w:jc w:val="center"/>
             </w:pPr>
             <w:r>
               <w:t>Corcho</w:t>
@@ -5400,6 +5474,7 @@
           <w:p>
             <w:pPr>
               <w:pStyle w:val="TextoTablas"/>
+              <w:jc w:val="center"/>
             </w:pPr>
             <w:r>
               <w:t>Plantas</w:t>
@@ -5509,7 +5584,7 @@
           <w:bCs/>
           <w:lang w:val="es-419" w:eastAsia="es-CO"/>
         </w:rPr>
-        <w:t xml:space="preserve">Balancines – parques – plástico – plantas. Idea: </w:t>
+        <w:t xml:space="preserve">Balancines – parques – plástico – plantas &gt; idea: </w:t>
       </w:r>
       <w:r>
         <w:rPr>
@@ -5537,15 +5612,7 @@
           <w:bCs/>
           <w:lang w:val="es-419" w:eastAsia="es-CO"/>
         </w:rPr>
-        <w:t>Toboganes – niños – hierro – vallas</w:t>
-      </w:r>
-      <w:r>
-        <w:rPr>
-          <w:b/>
-          <w:bCs/>
-          <w:lang w:val="es-419" w:eastAsia="es-CO"/>
-        </w:rPr>
-        <w:t>.</w:t>
+        <w:t>oboganes – niños – hierro – vallas idea:</w:t>
       </w:r>
       <w:r>
         <w:rPr>
@@ -5554,22 +5621,6 @@
           <w:lang w:val="es-419" w:eastAsia="es-CO"/>
         </w:rPr>
         <w:t xml:space="preserve"> </w:t>
-      </w:r>
-      <w:r>
-        <w:rPr>
-          <w:b/>
-          <w:bCs/>
-          <w:lang w:val="es-419" w:eastAsia="es-CO"/>
-        </w:rPr>
-        <w:t>I</w:t>
-      </w:r>
-      <w:r>
-        <w:rPr>
-          <w:b/>
-          <w:bCs/>
-          <w:lang w:val="es-419" w:eastAsia="es-CO"/>
-        </w:rPr>
-        <w:t xml:space="preserve">dea: </w:t>
       </w:r>
       <w:r>
         <w:rPr>
@@ -5597,15 +5648,7 @@
           <w:bCs/>
           <w:lang w:val="es-419" w:eastAsia="es-CO"/>
         </w:rPr>
-        <w:t>Redes – centros comerciales – delincuentes – bancos y mesas</w:t>
-      </w:r>
-      <w:r>
-        <w:rPr>
-          <w:b/>
-          <w:bCs/>
-          <w:lang w:val="es-419" w:eastAsia="es-CO"/>
-        </w:rPr>
-        <w:t>.</w:t>
+        <w:t>Redes – centros comerciales – delincuentes – bancos y mesas &gt; idea:</w:t>
       </w:r>
       <w:r>
         <w:rPr>
@@ -5614,22 +5657,6 @@
           <w:lang w:val="es-419" w:eastAsia="es-CO"/>
         </w:rPr>
         <w:t xml:space="preserve"> </w:t>
-      </w:r>
-      <w:r>
-        <w:rPr>
-          <w:b/>
-          <w:bCs/>
-          <w:lang w:val="es-419" w:eastAsia="es-CO"/>
-        </w:rPr>
-        <w:t>I</w:t>
-      </w:r>
-      <w:r>
-        <w:rPr>
-          <w:b/>
-          <w:bCs/>
-          <w:lang w:val="es-419" w:eastAsia="es-CO"/>
-        </w:rPr>
-        <w:t xml:space="preserve">dea: </w:t>
       </w:r>
       <w:r>
         <w:rPr>
@@ -6341,11 +6368,17 @@
       </w:pPr>
       <w:r>
         <w:rPr>
-          <w:b/>
-          <w:bCs/>
-          <w:lang w:val="es-419" w:eastAsia="es-CO"/>
-        </w:rPr>
-        <w:t xml:space="preserve">Ejemplo: </w:t>
+          <w:lang w:val="es-419" w:eastAsia="es-CO"/>
+        </w:rPr>
+        <w:t>Ejemplo:</w:t>
+      </w:r>
+      <w:r>
+        <w:rPr>
+          <w:b/>
+          <w:bCs/>
+          <w:lang w:val="es-419" w:eastAsia="es-CO"/>
+        </w:rPr>
+        <w:t xml:space="preserve"> </w:t>
       </w:r>
       <w:r>
         <w:rPr>
@@ -8273,7 +8306,7 @@
         <w:rPr>
           <w:lang w:val="es-419" w:eastAsia="es-CO"/>
         </w:rPr>
-        <w:t>Extraer las posibilidades ocultas de las cosas.</w:t>
+        <w:t>Sustraer conceptos, partes, elementos del problema.</w:t>
       </w:r>
     </w:p>
     <w:p>
@@ -8324,12 +8357,20 @@
     <w:p>
       <w:pPr>
         <w:pStyle w:val="Ttulo1"/>
+        <w:rPr>
+          <w:sz w:val="28"/>
+          <w:szCs w:val="28"/>
+        </w:rPr>
       </w:pPr>
       <w:r>
         <w:br w:type="column"/>
       </w:r>
       <w:bookmarkStart w:id="6" w:name="_Toc181871430"/>
       <w:r>
+        <w:rPr>
+          <w:sz w:val="28"/>
+          <w:szCs w:val="28"/>
+        </w:rPr>
         <w:lastRenderedPageBreak/>
         <w:t>La estrategia creativa</w:t>
       </w:r>
@@ -8456,7 +8497,21 @@
             <w:rStyle w:val="Hipervnculo"/>
             <w:b/>
           </w:rPr>
-          <w:t>Enlace de reproducción del video</w:t>
+          <w:t>Enlace de reproduc</w:t>
+        </w:r>
+        <w:r>
+          <w:rPr>
+            <w:rStyle w:val="Hipervnculo"/>
+            <w:b/>
+          </w:rPr>
+          <w:t>c</w:t>
+        </w:r>
+        <w:r>
+          <w:rPr>
+            <w:rStyle w:val="Hipervnculo"/>
+            <w:b/>
+          </w:rPr>
+          <w:t>ión del video</w:t>
         </w:r>
       </w:hyperlink>
     </w:p>
@@ -8615,12 +8670,20 @@
     <w:p>
       <w:pPr>
         <w:pStyle w:val="Ttulo1"/>
+        <w:rPr>
+          <w:sz w:val="28"/>
+          <w:szCs w:val="28"/>
+        </w:rPr>
       </w:pPr>
       <w:r>
         <w:br w:type="column"/>
       </w:r>
       <w:bookmarkStart w:id="7" w:name="_Toc181871431"/>
       <w:r>
+        <w:rPr>
+          <w:sz w:val="28"/>
+          <w:szCs w:val="28"/>
+        </w:rPr>
         <w:lastRenderedPageBreak/>
         <w:t>Desarrollo de la estrategia</w:t>
       </w:r>
@@ -8662,9 +8725,17 @@
     <w:p>
       <w:pPr>
         <w:pStyle w:val="Ttulo2"/>
+        <w:rPr>
+          <w:sz w:val="28"/>
+          <w:szCs w:val="28"/>
+        </w:rPr>
       </w:pPr>
       <w:bookmarkStart w:id="8" w:name="_Toc181871432"/>
       <w:r>
+        <w:rPr>
+          <w:sz w:val="28"/>
+          <w:szCs w:val="28"/>
+        </w:rPr>
         <w:t>Objetivos</w:t>
       </w:r>
       <w:bookmarkEnd w:id="8"/>
@@ -9445,16 +9516,26 @@
     <w:p>
       <w:pPr>
         <w:pStyle w:val="Ttulo2"/>
+        <w:rPr>
+          <w:sz w:val="28"/>
+          <w:szCs w:val="28"/>
+        </w:rPr>
       </w:pPr>
       <w:bookmarkStart w:id="9" w:name="_Toc181871433"/>
       <w:r>
         <w:rPr>
           <w:rStyle w:val="Extranjerismo"/>
+          <w:sz w:val="28"/>
+          <w:szCs w:val="28"/>
         </w:rPr>
         <w:lastRenderedPageBreak/>
         <w:t>Target</w:t>
       </w:r>
       <w:r>
+        <w:rPr>
+          <w:sz w:val="28"/>
+          <w:szCs w:val="28"/>
+        </w:rPr>
         <w:t xml:space="preserve"> comunicacional</w:t>
       </w:r>
       <w:bookmarkEnd w:id="9"/>
@@ -10179,9 +10260,17 @@
     <w:p>
       <w:pPr>
         <w:pStyle w:val="Ttulo2"/>
+        <w:rPr>
+          <w:sz w:val="28"/>
+          <w:szCs w:val="28"/>
+        </w:rPr>
       </w:pPr>
       <w:bookmarkStart w:id="10" w:name="_Toc181871434"/>
       <w:r>
+        <w:rPr>
+          <w:sz w:val="28"/>
+          <w:szCs w:val="28"/>
+        </w:rPr>
         <w:t>El concepto creativo</w:t>
       </w:r>
       <w:bookmarkEnd w:id="10"/>
@@ -11873,26 +11962,28 @@
     </w:p>
     <w:p>
       <w:pPr>
-        <w:pStyle w:val="Ttulo3"/>
+        <w:jc w:val="center"/>
         <w:rPr>
           <w:rStyle w:val="Extranjerismo"/>
+          <w:b/>
+          <w:bCs/>
         </w:rPr>
       </w:pPr>
       <w:bookmarkStart w:id="11" w:name="_Toc181871435"/>
       <w:r>
+        <w:rPr>
+          <w:b/>
+          <w:bCs/>
+        </w:rPr>
         <w:t>Pirámide de los</w:t>
       </w:r>
       <w:r>
         <w:rPr>
           <w:rStyle w:val="Extranjerismo"/>
-        </w:rPr>
-        <w:t xml:space="preserve"> </w:t>
-      </w:r>
-      <w:r>
-        <w:rPr>
-          <w:rStyle w:val="Extranjerismo"/>
-        </w:rPr>
-        <w:t>insights</w:t>
+          <w:b/>
+          <w:bCs/>
+        </w:rPr>
+        <w:t xml:space="preserve"> insights</w:t>
       </w:r>
       <w:bookmarkEnd w:id="11"/>
     </w:p>
@@ -12116,6 +12207,24 @@
     </w:p>
     <w:p>
       <w:pPr>
+        <w:ind w:left="1069" w:firstLine="0"/>
+        <w:rPr>
+          <w:b/>
+          <w:bCs/>
+          <w:lang w:val="es-419" w:eastAsia="es-CO"/>
+        </w:rPr>
+      </w:pPr>
+      <w:r>
+        <w:rPr>
+          <w:b/>
+          <w:bCs/>
+          <w:lang w:val="es-419" w:eastAsia="es-CO"/>
+        </w:rPr>
+        <w:t>Fuente: SENA (2020), basada en Sawhney (2003)</w:t>
+      </w:r>
+    </w:p>
+    <w:p>
+      <w:pPr>
         <w:rPr>
           <w:b/>
           <w:bCs/>
@@ -12135,14 +12244,26 @@
     <w:p>
       <w:pPr>
         <w:pStyle w:val="Titulosgenerales"/>
+        <w:rPr>
+          <w:sz w:val="28"/>
+          <w:szCs w:val="28"/>
+        </w:rPr>
       </w:pPr>
       <w:bookmarkStart w:id="12" w:name="_Toc181871436"/>
       <w:r>
+        <w:rPr>
+          <w:sz w:val="28"/>
+          <w:szCs w:val="28"/>
+        </w:rPr>
         <w:lastRenderedPageBreak/>
         <w:t>Síntesis</w:t>
       </w:r>
       <w:bookmarkEnd w:id="12"/>
       <w:r>
+        <w:rPr>
+          <w:sz w:val="28"/>
+          <w:szCs w:val="28"/>
+        </w:rPr>
         <w:t xml:space="preserve"> </w:t>
       </w:r>
     </w:p>
@@ -12269,10 +12390,18 @@
     <w:p>
       <w:pPr>
         <w:pStyle w:val="Titulosgenerales"/>
+        <w:rPr>
+          <w:sz w:val="28"/>
+          <w:szCs w:val="28"/>
+        </w:rPr>
       </w:pPr>
       <w:bookmarkStart w:id="14" w:name="_Toc181871437"/>
       <w:bookmarkEnd w:id="13"/>
       <w:r>
+        <w:rPr>
+          <w:sz w:val="28"/>
+          <w:szCs w:val="28"/>
+        </w:rPr>
         <w:lastRenderedPageBreak/>
         <w:t>Glosario</w:t>
       </w:r>
@@ -12565,15 +12694,446 @@
     </w:p>
     <w:p>
       <w:pPr>
+        <w:ind w:firstLine="0"/>
+        <w:rPr>
+          <w:b/>
+          <w:bCs/>
+          <w:lang w:val="es-419" w:eastAsia="es-CO"/>
+        </w:rPr>
+      </w:pPr>
+    </w:p>
+    <w:p>
+      <w:pPr>
+        <w:pStyle w:val="Ttulo1"/>
+        <w:numPr>
+          <w:ilvl w:val="0"/>
+          <w:numId w:val="0"/>
+        </w:numPr>
+        <w:ind w:left="360"/>
+      </w:pPr>
+      <w:bookmarkStart w:id="15" w:name="_Toc181871438"/>
+    </w:p>
+    <w:p>
+      <w:pPr>
+        <w:rPr>
+          <w:lang w:val="es-419" w:eastAsia="es-CO"/>
+        </w:rPr>
+      </w:pPr>
+    </w:p>
+    <w:p>
+      <w:pPr>
+        <w:rPr>
+          <w:lang w:val="es-419" w:eastAsia="es-CO"/>
+        </w:rPr>
+      </w:pPr>
+    </w:p>
+    <w:p>
+      <w:pPr>
+        <w:rPr>
+          <w:lang w:val="es-419" w:eastAsia="es-CO"/>
+        </w:rPr>
+      </w:pPr>
+    </w:p>
+    <w:p>
+      <w:pPr>
+        <w:rPr>
+          <w:lang w:val="es-419" w:eastAsia="es-CO"/>
+        </w:rPr>
+      </w:pPr>
+    </w:p>
+    <w:p>
+      <w:pPr>
+        <w:rPr>
+          <w:lang w:val="es-419" w:eastAsia="es-CO"/>
+        </w:rPr>
+      </w:pPr>
+    </w:p>
+    <w:p>
+      <w:pPr>
+        <w:rPr>
+          <w:lang w:val="es-419" w:eastAsia="es-CO"/>
+        </w:rPr>
+      </w:pPr>
+    </w:p>
+    <w:p>
+      <w:pPr>
+        <w:rPr>
+          <w:lang w:val="es-419" w:eastAsia="es-CO"/>
+        </w:rPr>
+      </w:pPr>
+    </w:p>
+    <w:p>
+      <w:pPr>
+        <w:rPr>
+          <w:lang w:val="es-419" w:eastAsia="es-CO"/>
+        </w:rPr>
+      </w:pPr>
+    </w:p>
+    <w:p>
+      <w:pPr>
+        <w:rPr>
+          <w:lang w:val="es-419" w:eastAsia="es-CO"/>
+        </w:rPr>
+      </w:pPr>
+    </w:p>
+    <w:p>
+      <w:pPr>
         <w:pStyle w:val="Titulosgenerales"/>
-      </w:pPr>
-      <w:bookmarkStart w:id="15" w:name="_Toc181871438"/>
-      <w:r>
+        <w:rPr>
+          <w:sz w:val="28"/>
+          <w:szCs w:val="28"/>
+        </w:rPr>
+      </w:pPr>
+      <w:r>
+        <w:rPr>
+          <w:sz w:val="28"/>
+          <w:szCs w:val="28"/>
+        </w:rPr>
+        <w:lastRenderedPageBreak/>
+        <w:t>Material complementario</w:t>
+      </w:r>
+    </w:p>
+    <w:tbl>
+      <w:tblPr>
+        <w:tblStyle w:val="SENA"/>
+        <w:tblW w:w="9962" w:type="dxa"/>
+        <w:tblLayout w:type="fixed"/>
+        <w:tblLook w:val="04A0" w:firstRow="1" w:lastRow="0" w:firstColumn="1" w:lastColumn="0" w:noHBand="0" w:noVBand="1"/>
+      </w:tblPr>
+      <w:tblGrid>
+        <w:gridCol w:w="1980"/>
+        <w:gridCol w:w="4252"/>
+        <w:gridCol w:w="1418"/>
+        <w:gridCol w:w="2312"/>
+      </w:tblGrid>
+      <w:tr>
+        <w:trPr>
+          <w:cnfStyle w:val="100000000000" w:firstRow="1" w:lastRow="0" w:firstColumn="0" w:lastColumn="0" w:oddVBand="0" w:evenVBand="0" w:oddHBand="0" w:evenHBand="0" w:firstRowFirstColumn="0" w:firstRowLastColumn="0" w:lastRowFirstColumn="0" w:lastRowLastColumn="0"/>
+          <w:cantSplit/>
+          <w:tblHeader/>
+        </w:trPr>
+        <w:tc>
+          <w:tcPr>
+            <w:tcW w:w="1980" w:type="dxa"/>
+          </w:tcPr>
+          <w:p>
+            <w:pPr>
+              <w:ind w:firstLine="0"/>
+              <w:jc w:val="center"/>
+              <w:rPr>
+                <w:lang w:val="es-419" w:eastAsia="es-CO"/>
+              </w:rPr>
+            </w:pPr>
+            <w:r>
+              <w:rPr>
+                <w:lang w:val="es-419" w:eastAsia="es-CO"/>
+              </w:rPr>
+              <w:t>Tema</w:t>
+            </w:r>
+          </w:p>
+        </w:tc>
+        <w:tc>
+          <w:tcPr>
+            <w:tcW w:w="4252" w:type="dxa"/>
+          </w:tcPr>
+          <w:p>
+            <w:pPr>
+              <w:ind w:firstLine="0"/>
+              <w:jc w:val="center"/>
+              <w:rPr>
+                <w:lang w:val="es-419" w:eastAsia="es-CO"/>
+              </w:rPr>
+            </w:pPr>
+            <w:r>
+              <w:rPr>
+                <w:lang w:val="es-419" w:eastAsia="es-CO"/>
+              </w:rPr>
+              <w:t>Referencia APA del material</w:t>
+            </w:r>
+          </w:p>
+        </w:tc>
+        <w:tc>
+          <w:tcPr>
+            <w:tcW w:w="1418" w:type="dxa"/>
+          </w:tcPr>
+          <w:p>
+            <w:pPr>
+              <w:ind w:firstLine="0"/>
+              <w:jc w:val="center"/>
+              <w:rPr>
+                <w:lang w:val="es-419" w:eastAsia="es-CO"/>
+              </w:rPr>
+            </w:pPr>
+            <w:r>
+              <w:rPr>
+                <w:lang w:val="es-419" w:eastAsia="es-CO"/>
+              </w:rPr>
+              <w:t>Tipo</w:t>
+            </w:r>
+          </w:p>
+        </w:tc>
+        <w:tc>
+          <w:tcPr>
+            <w:tcW w:w="2312" w:type="dxa"/>
+          </w:tcPr>
+          <w:p>
+            <w:pPr>
+              <w:ind w:firstLine="0"/>
+              <w:jc w:val="center"/>
+              <w:rPr>
+                <w:lang w:val="es-419" w:eastAsia="es-CO"/>
+              </w:rPr>
+            </w:pPr>
+            <w:r>
+              <w:rPr>
+                <w:lang w:val="es-419" w:eastAsia="es-CO"/>
+              </w:rPr>
+              <w:t>Enlace</w:t>
+            </w:r>
+          </w:p>
+        </w:tc>
+      </w:tr>
+      <w:tr>
+        <w:trPr>
+          <w:cnfStyle w:val="000000100000" w:firstRow="0" w:lastRow="0" w:firstColumn="0" w:lastColumn="0" w:oddVBand="0" w:evenVBand="0" w:oddHBand="1" w:evenHBand="0" w:firstRowFirstColumn="0" w:firstRowLastColumn="0" w:lastRowFirstColumn="0" w:lastRowLastColumn="0"/>
+          <w:trHeight w:val="907"/>
+        </w:trPr>
+        <w:tc>
+          <w:tcPr>
+            <w:tcW w:w="1980" w:type="dxa"/>
+          </w:tcPr>
+          <w:p>
+            <w:pPr>
+              <w:pStyle w:val="TextoTablas"/>
+              <w:jc w:val="center"/>
+            </w:pPr>
+            <w:r>
+              <w:t>La Creatividad</w:t>
+            </w:r>
+          </w:p>
+        </w:tc>
+        <w:tc>
+          <w:tcPr>
+            <w:tcW w:w="4252" w:type="dxa"/>
+          </w:tcPr>
+          <w:p>
+            <w:pPr>
+              <w:pStyle w:val="TextoTablas"/>
+              <w:jc w:val="center"/>
+            </w:pPr>
+            <w:r>
+              <w:t>Ecosistema de recursos educativos digitales SENA. 2020. La Creatividad.</w:t>
+            </w:r>
+          </w:p>
+        </w:tc>
+        <w:tc>
+          <w:tcPr>
+            <w:tcW w:w="1418" w:type="dxa"/>
+          </w:tcPr>
+          <w:p>
+            <w:pPr>
+              <w:pStyle w:val="TextoTablas"/>
+              <w:jc w:val="center"/>
+            </w:pPr>
+            <w:r>
+              <w:t>Video</w:t>
+            </w:r>
+          </w:p>
+        </w:tc>
+        <w:tc>
+          <w:tcPr>
+            <w:tcW w:w="2312" w:type="dxa"/>
+          </w:tcPr>
+          <w:p>
+            <w:pPr>
+              <w:pStyle w:val="TextoTablas"/>
+            </w:pPr>
+            <w:hyperlink r:id="rId22" w:history="1">
+              <w:r>
+                <w:rPr>
+                  <w:rStyle w:val="Hipervnculo"/>
+                </w:rPr>
+                <w:t>https://www.youtube.com/watch?v=y-gvlyG4</w:t>
+              </w:r>
+              <w:r>
+                <w:rPr>
+                  <w:rStyle w:val="Hipervnculo"/>
+                </w:rPr>
+                <w:t>l</w:t>
+              </w:r>
+              <w:r>
+                <w:rPr>
+                  <w:rStyle w:val="Hipervnculo"/>
+                </w:rPr>
+                <w:t>kA</w:t>
+              </w:r>
+            </w:hyperlink>
+            <w:r>
+              <w:t xml:space="preserve"> </w:t>
+            </w:r>
+          </w:p>
+        </w:tc>
+      </w:tr>
+      <w:tr>
+        <w:trPr>
+          <w:trHeight w:val="907"/>
+        </w:trPr>
+        <w:tc>
+          <w:tcPr>
+            <w:tcW w:w="1980" w:type="dxa"/>
+          </w:tcPr>
+          <w:p>
+            <w:pPr>
+              <w:pStyle w:val="TextoTablas"/>
+              <w:jc w:val="center"/>
+            </w:pPr>
+            <w:r>
+              <w:t>La estrategia creativa</w:t>
+            </w:r>
+          </w:p>
+        </w:tc>
+        <w:tc>
+          <w:tcPr>
+            <w:tcW w:w="4252" w:type="dxa"/>
+          </w:tcPr>
+          <w:p>
+            <w:pPr>
+              <w:pStyle w:val="TextoTablas"/>
+              <w:jc w:val="center"/>
+            </w:pPr>
+            <w:r>
+              <w:t>Ecosistema de recursos educativos digitales SENA. 2020. Proceso creativo.</w:t>
+            </w:r>
+          </w:p>
+        </w:tc>
+        <w:tc>
+          <w:tcPr>
+            <w:tcW w:w="1418" w:type="dxa"/>
+          </w:tcPr>
+          <w:p>
+            <w:pPr>
+              <w:pStyle w:val="TextoTablas"/>
+              <w:jc w:val="center"/>
+            </w:pPr>
+            <w:r>
+              <w:t>Video</w:t>
+            </w:r>
+          </w:p>
+        </w:tc>
+        <w:tc>
+          <w:tcPr>
+            <w:tcW w:w="2312" w:type="dxa"/>
+          </w:tcPr>
+          <w:p>
+            <w:pPr>
+              <w:pStyle w:val="TextoTablas"/>
+            </w:pPr>
+            <w:hyperlink r:id="rId23" w:history="1">
+              <w:r>
+                <w:rPr>
+                  <w:rStyle w:val="Hipervnculo"/>
+                </w:rPr>
+                <w:t>https://www.youtube.com/watch?v=UiTLqDMjdbw</w:t>
+              </w:r>
+            </w:hyperlink>
+            <w:r>
+              <w:t xml:space="preserve"> </w:t>
+            </w:r>
+          </w:p>
+        </w:tc>
+      </w:tr>
+      <w:tr>
+        <w:trPr>
+          <w:cnfStyle w:val="000000100000" w:firstRow="0" w:lastRow="0" w:firstColumn="0" w:lastColumn="0" w:oddVBand="0" w:evenVBand="0" w:oddHBand="1" w:evenHBand="0" w:firstRowFirstColumn="0" w:firstRowLastColumn="0" w:lastRowFirstColumn="0" w:lastRowLastColumn="0"/>
+          <w:trHeight w:val="907"/>
+        </w:trPr>
+        <w:tc>
+          <w:tcPr>
+            <w:tcW w:w="1980" w:type="dxa"/>
+          </w:tcPr>
+          <w:p>
+            <w:pPr>
+              <w:pStyle w:val="TextoTablas"/>
+              <w:jc w:val="center"/>
+            </w:pPr>
+            <w:r>
+              <w:t>Propuesta de valor.</w:t>
+            </w:r>
+          </w:p>
+        </w:tc>
+        <w:tc>
+          <w:tcPr>
+            <w:tcW w:w="4252" w:type="dxa"/>
+          </w:tcPr>
+          <w:p>
+            <w:pPr>
+              <w:pStyle w:val="TextoTablas"/>
+              <w:jc w:val="center"/>
+            </w:pPr>
+            <w:r>
+              <w:t>Nestle. 2011. Propuesta de valor.</w:t>
+            </w:r>
+          </w:p>
+        </w:tc>
+        <w:tc>
+          <w:tcPr>
+            <w:tcW w:w="1418" w:type="dxa"/>
+          </w:tcPr>
+          <w:p>
+            <w:pPr>
+              <w:pStyle w:val="TextoTablas"/>
+              <w:jc w:val="center"/>
+            </w:pPr>
+            <w:r>
+              <w:t>Infografía</w:t>
+            </w:r>
+          </w:p>
+        </w:tc>
+        <w:tc>
+          <w:tcPr>
+            <w:tcW w:w="2312" w:type="dxa"/>
+          </w:tcPr>
+          <w:p>
+            <w:pPr>
+              <w:pStyle w:val="TextoTablas"/>
+            </w:pPr>
+            <w:hyperlink r:id="rId24" w:history="1">
+              <w:r>
+                <w:rPr>
+                  <w:rStyle w:val="Hipervnculo"/>
+                </w:rPr>
+                <w:t>https://ecoredsena-santander.github.io/124100_CF5_TECNOLOGIA_DESARROLLO_PUBLICITARIO/downloads/propuestadevalor_infografia.pdf</w:t>
+              </w:r>
+            </w:hyperlink>
+            <w:r>
+              <w:t xml:space="preserve"> </w:t>
+            </w:r>
+          </w:p>
+        </w:tc>
+      </w:tr>
+    </w:tbl>
+    <w:p>
+      <w:pPr>
+        <w:pStyle w:val="Titulosgenerales"/>
+        <w:rPr>
+          <w:sz w:val="28"/>
+          <w:szCs w:val="28"/>
+        </w:rPr>
+      </w:pPr>
+      <w:r>
+        <w:rPr>
+          <w:sz w:val="28"/>
+          <w:szCs w:val="28"/>
+        </w:rPr>
         <w:lastRenderedPageBreak/>
         <w:t>Referencias bibliográficas</w:t>
       </w:r>
       <w:bookmarkEnd w:id="15"/>
       <w:r>
+        <w:rPr>
+          <w:sz w:val="28"/>
+          <w:szCs w:val="28"/>
+        </w:rPr>
         <w:t xml:space="preserve"> </w:t>
       </w:r>
     </w:p>
@@ -12602,7 +13162,7 @@
         </w:rPr>
         <w:t xml:space="preserve">Consumer truth. (2020). Técnicas de Insights. </w:t>
       </w:r>
-      <w:hyperlink r:id="rId22" w:history="1">
+      <w:hyperlink r:id="rId25" w:history="1">
         <w:r>
           <w:rPr>
             <w:rStyle w:val="Hipervnculo"/>
@@ -12637,7 +13197,7 @@
         </w:rPr>
         <w:t xml:space="preserve">Fundación Neuronilla para la Creatividad y la Innovación. (2020). Técnicas de Creatividad para la Innovación. </w:t>
       </w:r>
-      <w:hyperlink r:id="rId23" w:history="1">
+      <w:hyperlink r:id="rId26" w:history="1">
         <w:r>
           <w:rPr>
             <w:rStyle w:val="Hipervnculo"/>
@@ -12672,7 +13232,7 @@
         </w:rPr>
         <w:t xml:space="preserve">Publicidad y Promoción. (2010). El Proceso Creativo. </w:t>
       </w:r>
-      <w:hyperlink r:id="rId24" w:history="1">
+      <w:hyperlink r:id="rId27" w:history="1">
         <w:r>
           <w:rPr>
             <w:rStyle w:val="Hipervnculo"/>
@@ -12707,7 +13267,7 @@
         </w:rPr>
         <w:t xml:space="preserve">Reimers Design. (s.f.). Pequeño Diccionario del Diseñador. Consultado el 27 de mayo de 2020. </w:t>
       </w:r>
-      <w:hyperlink r:id="rId25" w:history="1">
+      <w:hyperlink r:id="rId28" w:history="1">
         <w:r>
           <w:rPr>
             <w:rStyle w:val="Hipervnculo"/>
@@ -12789,9 +13349,17 @@
     <w:p>
       <w:pPr>
         <w:pStyle w:val="Titulosgenerales"/>
+        <w:rPr>
+          <w:sz w:val="28"/>
+          <w:szCs w:val="28"/>
+        </w:rPr>
       </w:pPr>
       <w:bookmarkStart w:id="16" w:name="_Toc181871439"/>
       <w:r>
+        <w:rPr>
+          <w:sz w:val="28"/>
+          <w:szCs w:val="28"/>
+        </w:rPr>
         <w:lastRenderedPageBreak/>
         <w:t>Créditos</w:t>
       </w:r>
@@ -13318,7 +13886,7 @@
               <w:pStyle w:val="TextoTablas"/>
             </w:pPr>
             <w:r>
-              <w:t>Diseñadora de contenidos digitales</w:t>
+              <w:t>Diseñadora web</w:t>
             </w:r>
           </w:p>
         </w:tc>
@@ -13412,7 +13980,6 @@
               <w:pStyle w:val="TextoTablas"/>
             </w:pPr>
             <w:r>
-              <w:lastRenderedPageBreak/>
               <w:t>Lucenith Pinilla</w:t>
             </w:r>
           </w:p>
@@ -13479,6 +14046,7 @@
               <w:pStyle w:val="TextoTablas"/>
             </w:pPr>
             <w:r>
+              <w:lastRenderedPageBreak/>
               <w:t>María Alejandra Vera Briceño</w:t>
             </w:r>
           </w:p>
@@ -13643,8 +14211,8 @@
       </w:pPr>
     </w:p>
     <w:sectPr>
-      <w:headerReference w:type="default" r:id="rId26"/>
-      <w:footerReference w:type="default" r:id="rId27"/>
+      <w:headerReference w:type="default" r:id="rId29"/>
+      <w:footerReference w:type="default" r:id="rId30"/>
       <w:pgSz w:w="12240" w:h="15840"/>
       <w:pgMar w:top="1701" w:right="1134" w:bottom="1134" w:left="1134" w:header="709" w:footer="737" w:gutter="0"/>
       <w:pgNumType w:start="1"/>
@@ -18300,7 +18868,6 @@
   <w:style w:type="character" w:default="1" w:styleId="Fuentedeprrafopredeter">
     <w:name w:val="Default Paragraph Font"/>
     <w:uiPriority w:val="1"/>
-    <w:semiHidden/>
     <w:unhideWhenUsed/>
   </w:style>
   <w:style w:type="table" w:default="1" w:styleId="Tablanormal">
@@ -19301,26 +19868,6 @@
 </file>
 
 <file path=customXml/item2.xml><?xml version="1.0" encoding="utf-8"?>
-<?mso-contentType ?>
-<FormTemplates xmlns="http://schemas.microsoft.com/sharepoint/v3/contenttype/forms">
-  <Display>DocumentLibraryForm</Display>
-  <Edit>DocumentLibraryForm</Edit>
-  <New>DocumentLibraryForm</New>
-</FormTemplates>
-</file>
-
-<file path=customXml/item3.xml><?xml version="1.0" encoding="utf-8"?>
-<p:properties xmlns:p="http://schemas.microsoft.com/office/2006/metadata/properties" xmlns:xsi="http://www.w3.org/2001/XMLSchema-instance" xmlns:pc="http://schemas.microsoft.com/office/infopath/2007/PartnerControls">
-  <documentManagement>
-    <TaxCatchAll xmlns="cb45339b-ced9-4d0d-8f64-77573914d53b" xsi:nil="true"/>
-    <lcf76f155ced4ddcb4097134ff3c332f xmlns="43a3ca16-9c26-4813-b83f-4aec9927b43f">
-      <Terms xmlns="http://schemas.microsoft.com/office/infopath/2007/PartnerControls"/>
-    </lcf76f155ced4ddcb4097134ff3c332f>
-  </documentManagement>
-</p:properties>
-</file>
-
-<file path=customXml/item4.xml><?xml version="1.0" encoding="utf-8"?>
 <ct:contentTypeSchema xmlns:ct="http://schemas.microsoft.com/office/2006/metadata/contentType" xmlns:ma="http://schemas.microsoft.com/office/2006/metadata/properties/metaAttributes" ct:_="" ma:_="" ma:contentTypeName="Documento" ma:contentTypeID="0x01010049282E1EDBE9234EA9E6D38F720E265F" ma:contentTypeVersion="15" ma:contentTypeDescription="Crear nuevo documento." ma:contentTypeScope="" ma:versionID="b31c7aa9eaf043a08b87120b3c4916e3">
   <xsd:schema xmlns:xsd="http://www.w3.org/2001/XMLSchema" xmlns:xs="http://www.w3.org/2001/XMLSchema" xmlns:p="http://schemas.microsoft.com/office/2006/metadata/properties" xmlns:ns2="cb45339b-ced9-4d0d-8f64-77573914d53b" xmlns:ns3="43a3ca16-9c26-4813-b83f-4aec9927b43f" targetNamespace="http://schemas.microsoft.com/office/2006/metadata/properties" ma:root="true" ma:fieldsID="3533d065b04d75c457075bc55f1f5315" ns2:_="" ns3:_="">
     <xsd:import namespace="cb45339b-ced9-4d0d-8f64-77573914d53b"/>
@@ -19555,6 +20102,26 @@
 </ct:contentTypeSchema>
 </file>
 
+<file path=customXml/item3.xml><?xml version="1.0" encoding="utf-8"?>
+<p:properties xmlns:p="http://schemas.microsoft.com/office/2006/metadata/properties" xmlns:xsi="http://www.w3.org/2001/XMLSchema-instance" xmlns:pc="http://schemas.microsoft.com/office/infopath/2007/PartnerControls">
+  <documentManagement>
+    <TaxCatchAll xmlns="cb45339b-ced9-4d0d-8f64-77573914d53b" xsi:nil="true"/>
+    <lcf76f155ced4ddcb4097134ff3c332f xmlns="43a3ca16-9c26-4813-b83f-4aec9927b43f">
+      <Terms xmlns="http://schemas.microsoft.com/office/infopath/2007/PartnerControls"/>
+    </lcf76f155ced4ddcb4097134ff3c332f>
+  </documentManagement>
+</p:properties>
+</file>
+
+<file path=customXml/item4.xml><?xml version="1.0" encoding="utf-8"?>
+<?mso-contentType ?>
+<FormTemplates xmlns="http://schemas.microsoft.com/sharepoint/v3/contenttype/forms">
+  <Display>DocumentLibraryForm</Display>
+  <Edit>DocumentLibraryForm</Edit>
+  <New>DocumentLibraryForm</New>
+</FormTemplates>
+</file>
+
 <file path=customXml/itemProps1.xml><?xml version="1.0" encoding="utf-8"?>
 <ds:datastoreItem xmlns:ds="http://schemas.openxmlformats.org/officeDocument/2006/customXml" ds:itemID="{6EE93F23-A60C-6441-8020-95AD6C655D55}">
   <ds:schemaRefs>
@@ -19564,9 +20131,20 @@
 </file>
 
 <file path=customXml/itemProps2.xml><?xml version="1.0" encoding="utf-8"?>
-<ds:datastoreItem xmlns:ds="http://schemas.openxmlformats.org/officeDocument/2006/customXml" ds:itemID="{D7305D16-6962-45C9-942D-73C046144103}">
+<ds:datastoreItem xmlns:ds="http://schemas.openxmlformats.org/officeDocument/2006/customXml" ds:itemID="{0CBDC343-2722-4873-82AE-3638E2E4B391}">
   <ds:schemaRefs>
-    <ds:schemaRef ds:uri="http://schemas.microsoft.com/sharepoint/v3/contenttype/forms"/>
+    <ds:schemaRef ds:uri="http://schemas.microsoft.com/office/2006/metadata/contentType"/>
+    <ds:schemaRef ds:uri="http://schemas.microsoft.com/office/2006/metadata/properties/metaAttributes"/>
+    <ds:schemaRef ds:uri="http://www.w3.org/2001/XMLSchema"/>
+    <ds:schemaRef ds:uri="http://schemas.microsoft.com/office/2006/metadata/properties"/>
+    <ds:schemaRef ds:uri="cb45339b-ced9-4d0d-8f64-77573914d53b"/>
+    <ds:schemaRef ds:uri="43a3ca16-9c26-4813-b83f-4aec9927b43f"/>
+    <ds:schemaRef ds:uri="http://schemas.microsoft.com/office/2006/documentManagement/types"/>
+    <ds:schemaRef ds:uri="http://schemas.microsoft.com/office/infopath/2007/PartnerControls"/>
+    <ds:schemaRef ds:uri="http://schemas.openxmlformats.org/package/2006/metadata/core-properties"/>
+    <ds:schemaRef ds:uri="http://purl.org/dc/elements/1.1/"/>
+    <ds:schemaRef ds:uri="http://purl.org/dc/terms/"/>
+    <ds:schemaRef ds:uri="http://schemas.microsoft.com/internal/obd"/>
   </ds:schemaRefs>
 </ds:datastoreItem>
 </file>
@@ -19583,20 +20161,9 @@
 </file>
 
 <file path=customXml/itemProps4.xml><?xml version="1.0" encoding="utf-8"?>
-<ds:datastoreItem xmlns:ds="http://schemas.openxmlformats.org/officeDocument/2006/customXml" ds:itemID="{0CBDC343-2722-4873-82AE-3638E2E4B391}">
+<ds:datastoreItem xmlns:ds="http://schemas.openxmlformats.org/officeDocument/2006/customXml" ds:itemID="{D7305D16-6962-45C9-942D-73C046144103}">
   <ds:schemaRefs>
-    <ds:schemaRef ds:uri="http://schemas.microsoft.com/office/2006/metadata/contentType"/>
-    <ds:schemaRef ds:uri="http://schemas.microsoft.com/office/2006/metadata/properties/metaAttributes"/>
-    <ds:schemaRef ds:uri="http://www.w3.org/2001/XMLSchema"/>
-    <ds:schemaRef ds:uri="http://schemas.microsoft.com/office/2006/metadata/properties"/>
-    <ds:schemaRef ds:uri="cb45339b-ced9-4d0d-8f64-77573914d53b"/>
-    <ds:schemaRef ds:uri="43a3ca16-9c26-4813-b83f-4aec9927b43f"/>
-    <ds:schemaRef ds:uri="http://schemas.microsoft.com/office/2006/documentManagement/types"/>
-    <ds:schemaRef ds:uri="http://schemas.microsoft.com/office/infopath/2007/PartnerControls"/>
-    <ds:schemaRef ds:uri="http://schemas.openxmlformats.org/package/2006/metadata/core-properties"/>
-    <ds:schemaRef ds:uri="http://purl.org/dc/elements/1.1/"/>
-    <ds:schemaRef ds:uri="http://purl.org/dc/terms/"/>
-    <ds:schemaRef ds:uri="http://schemas.microsoft.com/internal/obd"/>
+    <ds:schemaRef ds:uri="http://schemas.microsoft.com/sharepoint/v3/contenttype/forms"/>
   </ds:schemaRefs>
 </ds:datastoreItem>
 </file>
</xml_diff>